<commit_message>
Camada 1 da rede
</commit_message>
<xml_diff>
--- a/Versionamento e redes.docx
+++ b/Versionamento e redes.docx
@@ -101,8 +101,6 @@
       <w:r>
         <w:t>;</w:t>
       </w:r>
-      <w:bookmarkStart w:id="0" w:name="_GoBack"/>
-      <w:bookmarkEnd w:id="0"/>
     </w:p>
     <w:p>
       <w:pPr>
@@ -1691,6 +1689,83 @@
         <w:t>Passivos de Rede</w:t>
       </w:r>
     </w:p>
+    <w:p>
+      <w:r>
+        <w:rPr>
+          <w:b/>
+        </w:rPr>
+        <w:t>Definição</w:t>
+      </w:r>
+      <w:r>
+        <w:t xml:space="preserve">: </w:t>
+      </w:r>
+      <w:r>
+        <w:t>São os equipamentos que somente ligam fontes, aparelhos e dispositivos da rede, sem interagir diretamente com a informação;</w:t>
+      </w:r>
+    </w:p>
+    <w:p/>
+    <w:p/>
+    <w:p/>
+    <w:p/>
+    <w:p>
+      <w:pPr>
+        <w:pStyle w:val="Ttulo"/>
+        <w:jc w:val="center"/>
+      </w:pPr>
+      <w:r>
+        <w:lastRenderedPageBreak/>
+        <w:t>Camadas da rede</w:t>
+      </w:r>
+      <w:r>
+        <w:t xml:space="preserve"> – Modelo OSI</w:t>
+      </w:r>
+    </w:p>
+    <w:p/>
+    <w:p>
+      <w:r>
+        <w:rPr>
+          <w:b/>
+        </w:rPr>
+        <w:t>Definição</w:t>
+      </w:r>
+      <w:r>
+        <w:t xml:space="preserve">: </w:t>
+      </w:r>
+      <w:r>
+        <w:t>As camadas da rede descritas pelo modelo OSI são, basicamente, o modo como a internet funciona</w:t>
+      </w:r>
+      <w:r>
+        <w:t>;</w:t>
+      </w:r>
+    </w:p>
+    <w:p>
+      <w:pPr>
+        <w:pStyle w:val="Subttulo"/>
+        <w:jc w:val="center"/>
+      </w:pPr>
+      <w:r>
+        <w:t>Camada 1 - física</w:t>
+      </w:r>
+    </w:p>
+    <w:p>
+      <w:pPr>
+        <w:jc w:val="both"/>
+      </w:pPr>
+      <w:r>
+        <w:tab/>
+        <w:t>Nesta camada, os pacotes são convertidos em pulsos (elétricos, de rádio ou ópticos) e são enviados como bit</w:t>
+      </w:r>
+    </w:p>
+    <w:p>
+      <w:pPr>
+        <w:jc w:val="both"/>
+      </w:pPr>
+      <w:bookmarkStart w:id="0" w:name="_GoBack"/>
+      <w:bookmarkEnd w:id="0"/>
+    </w:p>
+    <w:p/>
+    <w:p/>
+    <w:p/>
     <w:p>
       <w:pPr>
         <w:jc w:val="center"/>
@@ -2221,7 +2296,7 @@
   <w:style w:type="paragraph" w:default="1" w:styleId="Normal">
     <w:name w:val="Normal"/>
     <w:qFormat/>
-    <w:rsid w:val="00C92528"/>
+    <w:rsid w:val="00F26169"/>
   </w:style>
   <w:style w:type="character" w:default="1" w:styleId="Fontepargpadro">
     <w:name w:val="Default Paragraph Font"/>

</xml_diff>

<commit_message>
Camada 2 da rede
</commit_message>
<xml_diff>
--- a/Versionamento e redes.docx
+++ b/Versionamento e redes.docx
@@ -1758,10 +1758,41 @@
     </w:p>
     <w:p>
       <w:pPr>
+        <w:pStyle w:val="Subttulo"/>
+        <w:jc w:val="center"/>
+      </w:pPr>
+      <w:r>
+        <w:t>Camada 2</w:t>
+      </w:r>
+      <w:r>
+        <w:t xml:space="preserve"> - </w:t>
+      </w:r>
+      <w:r>
+        <w:t>Camada de enlace de dados</w:t>
+      </w:r>
+    </w:p>
+    <w:p>
+      <w:pPr>
+        <w:jc w:val="both"/>
+      </w:pPr>
+      <w:r>
+        <w:tab/>
+      </w:r>
+      <w:r>
+        <w:t>Na camada 2 é feita a comunicação entre os dispositivos na mesma rede. Em geral, nela é que estão os cabos ethernet</w:t>
+      </w:r>
+    </w:p>
+    <w:p>
+      <w:pPr>
         <w:jc w:val="both"/>
       </w:pPr>
       <w:bookmarkStart w:id="0" w:name="_GoBack"/>
       <w:bookmarkEnd w:id="0"/>
+    </w:p>
+    <w:p>
+      <w:pPr>
+        <w:jc w:val="both"/>
+      </w:pPr>
     </w:p>
     <w:p/>
     <w:p/>

</xml_diff>

<commit_message>
Camada 3 da rede
</commit_message>
<xml_diff>
--- a/Versionamento e redes.docx
+++ b/Versionamento e redes.docx
@@ -1784,15 +1784,52 @@
     </w:p>
     <w:p>
       <w:pPr>
+        <w:pStyle w:val="Subttulo"/>
+        <w:jc w:val="center"/>
+      </w:pPr>
+      <w:r>
+        <w:t>Camada 3</w:t>
+      </w:r>
+      <w:r>
+        <w:t xml:space="preserve"> </w:t>
+      </w:r>
+      <w:r>
+        <w:t>–</w:t>
+      </w:r>
+      <w:r>
+        <w:t xml:space="preserve"> </w:t>
+      </w:r>
+      <w:r>
+        <w:t>Camada de rede</w:t>
+      </w:r>
+    </w:p>
+    <w:p>
+      <w:pPr>
+        <w:jc w:val="both"/>
+      </w:pPr>
+      <w:r>
+        <w:tab/>
+      </w:r>
+      <w:r>
+        <w:t>É neste momento que os dados começam a ser transmitidos entre diferentes redes. O uso do IP se torna ainda mais importante a partir de agora</w:t>
+      </w:r>
+    </w:p>
+    <w:p>
+      <w:pPr>
+        <w:jc w:val="both"/>
+      </w:pPr>
+    </w:p>
+    <w:p>
+      <w:pPr>
+        <w:jc w:val="both"/>
+      </w:pPr>
+    </w:p>
+    <w:p>
+      <w:pPr>
         <w:jc w:val="both"/>
       </w:pPr>
       <w:bookmarkStart w:id="0" w:name="_GoBack"/>
       <w:bookmarkEnd w:id="0"/>
-    </w:p>
-    <w:p>
-      <w:pPr>
-        <w:jc w:val="both"/>
-      </w:pPr>
     </w:p>
     <w:p/>
     <w:p/>

</xml_diff>

<commit_message>
Camada 4 da rede
</commit_message>
<xml_diff>
--- a/Versionamento e redes.docx
+++ b/Versionamento e redes.docx
@@ -1816,20 +1816,52 @@
     </w:p>
     <w:p>
       <w:pPr>
+        <w:pStyle w:val="Subttulo"/>
+        <w:jc w:val="center"/>
+      </w:pPr>
+      <w:r>
+        <w:t>Camada 4</w:t>
+      </w:r>
+      <w:r>
+        <w:t xml:space="preserve"> – Camada de </w:t>
+      </w:r>
+      <w:r>
+        <w:t>transporte</w:t>
+      </w:r>
+    </w:p>
+    <w:p>
+      <w:pPr>
         <w:jc w:val="both"/>
       </w:pPr>
-    </w:p>
-    <w:p>
-      <w:pPr>
-        <w:jc w:val="both"/>
-      </w:pPr>
-    </w:p>
-    <w:p>
-      <w:pPr>
-        <w:jc w:val="both"/>
-      </w:pPr>
+      <w:r>
+        <w:tab/>
+      </w:r>
+      <w:r>
+        <w:t xml:space="preserve">A camada 4 é responsável pela entrega de dados aos processos de aplicativos apropriados em execução nos computadores host. </w:t>
+      </w:r>
+      <w:r>
+        <w:t>Ela cria</w:t>
+      </w:r>
+      <w:r>
+        <w:t xml:space="preserve"> pacotes de dados a partir de dados brutos e a adição de detalhes de origem e destino, como números de porta</w:t>
+      </w:r>
       <w:bookmarkStart w:id="0" w:name="_GoBack"/>
       <w:bookmarkEnd w:id="0"/>
+    </w:p>
+    <w:p>
+      <w:pPr>
+        <w:jc w:val="both"/>
+      </w:pPr>
+    </w:p>
+    <w:p>
+      <w:pPr>
+        <w:jc w:val="both"/>
+      </w:pPr>
+    </w:p>
+    <w:p>
+      <w:pPr>
+        <w:jc w:val="both"/>
+      </w:pPr>
     </w:p>
     <w:p/>
     <w:p/>

</xml_diff>

<commit_message>
Camada 5 da rede
</commit_message>
<xml_diff>
--- a/Versionamento e redes.docx
+++ b/Versionamento e redes.docx
@@ -1844,6 +1844,32 @@
       </w:r>
       <w:r>
         <w:t xml:space="preserve"> pacotes de dados a partir de dados brutos e a adição de detalhes de origem e destino, como números de porta</w:t>
+      </w:r>
+    </w:p>
+    <w:p>
+      <w:pPr>
+        <w:pStyle w:val="Subttulo"/>
+        <w:jc w:val="center"/>
+      </w:pPr>
+      <w:r>
+        <w:t>Camada 5</w:t>
+      </w:r>
+      <w:r>
+        <w:t xml:space="preserve"> – Camada de </w:t>
+      </w:r>
+      <w:r>
+        <w:t>sessão</w:t>
+      </w:r>
+    </w:p>
+    <w:p>
+      <w:pPr>
+        <w:jc w:val="both"/>
+      </w:pPr>
+      <w:r>
+        <w:tab/>
+      </w:r>
+      <w:r>
+        <w:t>Esta camada é responsável por controlar a transferência dos dados entre os dispositivos, relatando erros, gerindo acessos e criando pontos de retorno e sincronização</w:t>
       </w:r>
       <w:bookmarkStart w:id="0" w:name="_GoBack"/>
       <w:bookmarkEnd w:id="0"/>

</xml_diff>